<commit_message>
#228 se han realizado todas las pruebas de integracion y se ha modificado el documento de casos de prueba
</commit_message>
<xml_diff>
--- a/test/AppForSEII2526.UIT/CU-CompraDispositivo/CP - Compra Dispositivo.docx
+++ b/test/AppForSEII2526.UIT/CU-CompraDispositivo/CP - Compra Dispositivo.docx
@@ -42,19 +42,18 @@
         </w:rPr>
         <w:t xml:space="preserve">Casos de Prueba </w:t>
       </w:r>
-      <w:proofErr w:type="spellStart"/>
-      <w:r>
+      <w:r>
+        <w:rPr>
+          <w:lang w:val="es-ES"/>
+        </w:rPr>
         <w:t>Compra</w:t>
       </w:r>
-      <w:proofErr w:type="spellEnd"/>
-      <w:r>
-        <w:t xml:space="preserve"> de </w:t>
-      </w:r>
-      <w:proofErr w:type="spellStart"/>
-      <w:r>
-        <w:t>Dispositivos</w:t>
-      </w:r>
-      <w:proofErr w:type="spellEnd"/>
+      <w:r>
+        <w:rPr>
+          <w:lang w:val="es-ES"/>
+        </w:rPr>
+        <w:t xml:space="preserve"> de Dispositivos</w:t>
+      </w:r>
       <w:r>
         <w:rPr>
           <w:lang w:val="es-ES"/>
@@ -86,21 +85,12 @@
           <w:lang w:val="es-ES"/>
         </w:rPr>
       </w:pPr>
-      <w:proofErr w:type="spellStart"/>
       <w:r>
         <w:rPr>
           <w:sz w:val="28"/>
           <w:lang w:val="es-ES"/>
         </w:rPr>
-        <w:t>Version</w:t>
-      </w:r>
-      <w:proofErr w:type="spellEnd"/>
-      <w:r>
-        <w:rPr>
-          <w:sz w:val="28"/>
-          <w:lang w:val="es-ES"/>
-        </w:rPr>
-        <w:t xml:space="preserve"> &lt;1.0&gt;</w:t>
+        <w:t>Version &lt;1.0&gt;</w:t>
       </w:r>
     </w:p>
     <w:p>
@@ -1238,6 +1228,7 @@
       <w:r>
         <w:rPr>
           <w:noProof/>
+          <w:lang w:val="es-ES"/>
         </w:rPr>
         <w:tab/>
       </w:r>
@@ -1250,6 +1241,7 @@
       <w:r>
         <w:rPr>
           <w:noProof/>
+          <w:lang w:val="es-ES"/>
         </w:rPr>
         <w:instrText xml:space="preserve"> PAGEREF _Toc215130932 \h </w:instrText>
       </w:r>
@@ -1267,6 +1259,7 @@
       <w:r>
         <w:rPr>
           <w:noProof/>
+          <w:lang w:val="es-ES"/>
         </w:rPr>
         <w:t>1</w:t>
       </w:r>
@@ -1279,6 +1272,9 @@
     </w:p>
     <w:p>
       <w:pPr>
+        <w:rPr>
+          <w:lang w:val="es-ES"/>
+        </w:rPr>
         <w:sectPr>
           <w:headerReference w:type="default" r:id="rId8"/>
           <w:footerReference w:type="default" r:id="rId9"/>
@@ -1319,13 +1315,8 @@
         <w:t>Casos</w:t>
       </w:r>
       <w:r>
-        <w:t xml:space="preserve"> de </w:t>
-      </w:r>
-      <w:proofErr w:type="spellStart"/>
-      <w:r>
-        <w:t>Pruebas</w:t>
-      </w:r>
-      <w:proofErr w:type="spellEnd"/>
+        <w:t xml:space="preserve"> de Pruebas</w:t>
+      </w:r>
       <w:r>
         <w:fldChar w:fldCharType="end"/>
       </w:r>
@@ -1474,19 +1465,9 @@
               </w:rPr>
               <w:t xml:space="preserve"> </w:t>
             </w:r>
-            <w:proofErr w:type="spellStart"/>
-            <w:r>
-              <w:t>Compra</w:t>
-            </w:r>
-            <w:proofErr w:type="spellEnd"/>
-            <w:r>
-              <w:t xml:space="preserve"> </w:t>
-            </w:r>
-            <w:proofErr w:type="spellStart"/>
-            <w:r>
-              <w:t>correcta</w:t>
-            </w:r>
-            <w:proofErr w:type="spellEnd"/>
+            <w:r>
+              <w:t>Compra correcta</w:t>
+            </w:r>
           </w:p>
         </w:tc>
         <w:tc>
@@ -1566,26 +1547,22 @@
               </w:rPr>
               <w:t xml:space="preserve">Esc-3 – </w:t>
             </w:r>
-            <w:proofErr w:type="spellStart"/>
-            <w:r>
-              <w:t>Filtrar</w:t>
-            </w:r>
-            <w:proofErr w:type="spellEnd"/>
-            <w:r>
-              <w:t xml:space="preserve"> </w:t>
-            </w:r>
-            <w:proofErr w:type="spellStart"/>
-            <w:r>
-              <w:t>por</w:t>
-            </w:r>
-            <w:proofErr w:type="spellEnd"/>
-            <w:r>
-              <w:t xml:space="preserve"> Nombre</w:t>
-            </w:r>
-            <w:r>
+            <w:r>
+              <w:rPr>
+                <w:lang w:val="es-ES"/>
+              </w:rPr>
+              <w:t>Filtrar por Nombre</w:t>
+            </w:r>
+            <w:r>
+              <w:rPr>
+                <w:lang w:val="es-ES"/>
+              </w:rPr>
               <w:t xml:space="preserve"> y </w:t>
             </w:r>
             <w:r>
+              <w:rPr>
+                <w:lang w:val="es-ES"/>
+              </w:rPr>
               <w:t>Color</w:t>
             </w:r>
           </w:p>
@@ -1638,27 +1615,9 @@
               </w:rPr>
               <w:t xml:space="preserve">c-4 – </w:t>
             </w:r>
-            <w:proofErr w:type="spellStart"/>
-            <w:r>
-              <w:t>Eliminar</w:t>
-            </w:r>
-            <w:proofErr w:type="spellEnd"/>
-            <w:r>
-              <w:t xml:space="preserve"> </w:t>
-            </w:r>
-            <w:proofErr w:type="spellStart"/>
-            <w:r>
-              <w:t>dispositivo</w:t>
-            </w:r>
-            <w:proofErr w:type="spellEnd"/>
-            <w:r>
-              <w:t xml:space="preserve"> </w:t>
-            </w:r>
-            <w:proofErr w:type="spellStart"/>
-            <w:r>
-              <w:t>seleccionado</w:t>
-            </w:r>
-            <w:proofErr w:type="spellEnd"/>
+            <w:r>
+              <w:t>Eliminar dispositivo seleccionado</w:t>
+            </w:r>
           </w:p>
         </w:tc>
         <w:tc>
@@ -1697,27 +1656,12 @@
               </w:rPr>
               <w:t xml:space="preserve">Esc-5 – </w:t>
             </w:r>
-            <w:proofErr w:type="spellStart"/>
-            <w:r>
-              <w:t>Intento</w:t>
-            </w:r>
-            <w:proofErr w:type="spellEnd"/>
-            <w:r>
-              <w:t xml:space="preserve"> de </w:t>
-            </w:r>
-            <w:proofErr w:type="spellStart"/>
-            <w:r>
-              <w:t>compra</w:t>
-            </w:r>
-            <w:proofErr w:type="spellEnd"/>
-            <w:r>
-              <w:t xml:space="preserve"> sin </w:t>
-            </w:r>
-            <w:proofErr w:type="spellStart"/>
-            <w:r>
-              <w:t>selección</w:t>
-            </w:r>
-            <w:proofErr w:type="spellEnd"/>
+            <w:r>
+              <w:rPr>
+                <w:lang w:val="es-ES"/>
+              </w:rPr>
+              <w:t>Intento de compra sin selección</w:t>
+            </w:r>
           </w:p>
         </w:tc>
         <w:tc>
@@ -1763,21 +1707,8 @@
               <w:t xml:space="preserve"> </w:t>
             </w:r>
             <w:r>
-              <w:t xml:space="preserve">Datos </w:t>
-            </w:r>
-            <w:proofErr w:type="spellStart"/>
-            <w:r>
-              <w:t>obligatorios</w:t>
-            </w:r>
-            <w:proofErr w:type="spellEnd"/>
-            <w:r>
-              <w:t xml:space="preserve"> </w:t>
-            </w:r>
-            <w:proofErr w:type="spellStart"/>
-            <w:r>
-              <w:t>incompletos</w:t>
-            </w:r>
-            <w:proofErr w:type="spellEnd"/>
+              <w:t>Datos obligatorios incompletos</w:t>
+            </w:r>
           </w:p>
         </w:tc>
         <w:tc>
@@ -1817,32 +1748,11 @@
               <w:t xml:space="preserve">Esc-7 -- </w:t>
             </w:r>
             <w:r>
-              <w:t xml:space="preserve">Volver </w:t>
-            </w:r>
-            <w:proofErr w:type="spellStart"/>
-            <w:r>
-              <w:t>atrá</w:t>
-            </w:r>
-            <w:r>
-              <w:t>s</w:t>
-            </w:r>
-            <w:proofErr w:type="spellEnd"/>
-            <w:r>
-              <w:t xml:space="preserve"> </w:t>
-            </w:r>
-            <w:proofErr w:type="spellStart"/>
-            <w:r>
-              <w:t>conservando</w:t>
-            </w:r>
-            <w:proofErr w:type="spellEnd"/>
-            <w:r>
-              <w:t xml:space="preserve"> </w:t>
-            </w:r>
-            <w:proofErr w:type="spellStart"/>
-            <w:r>
-              <w:t>datos</w:t>
-            </w:r>
-            <w:proofErr w:type="spellEnd"/>
+              <w:rPr>
+                <w:lang w:val="es-ES"/>
+              </w:rPr>
+              <w:t>Volver atrás conservando datos</w:t>
+            </w:r>
           </w:p>
         </w:tc>
         <w:tc>
@@ -2126,13 +2036,8 @@
               <w:t>Esc-1</w:t>
             </w:r>
             <w:r>
-              <w:t xml:space="preserve"> / </w:t>
-            </w:r>
-            <w:proofErr w:type="spellStart"/>
-            <w:r>
-              <w:t>Tarjeta</w:t>
-            </w:r>
-            <w:proofErr w:type="spellEnd"/>
+              <w:t xml:space="preserve"> / Tarjeta</w:t>
+            </w:r>
           </w:p>
         </w:tc>
         <w:tc>
@@ -2222,27 +2127,7 @@
               <w:rPr>
                 <w:lang w:val="es-ES"/>
               </w:rPr>
-              <w:t>Apellido:</w:t>
-            </w:r>
-            <w:r>
-              <w:rPr>
-                <w:lang w:val="es-ES"/>
-              </w:rPr>
-              <w:t xml:space="preserve"> </w:t>
-            </w:r>
-            <w:proofErr w:type="spellStart"/>
-            <w:r>
-              <w:rPr>
-                <w:lang w:val="es-ES"/>
-              </w:rPr>
-              <w:t>Gonzalez</w:t>
-            </w:r>
-            <w:proofErr w:type="spellEnd"/>
-            <w:r>
-              <w:rPr>
-                <w:lang w:val="es-ES"/>
-              </w:rPr>
-              <w:t xml:space="preserve"> </w:t>
+              <w:t xml:space="preserve">Apellido: Gonzalez </w:t>
             </w:r>
           </w:p>
           <w:p>
@@ -2295,49 +2180,29 @@
           <w:p>
             <w:pPr>
               <w:jc w:val="left"/>
-            </w:pPr>
-            <w:proofErr w:type="spellStart"/>
-            <w:proofErr w:type="gramStart"/>
-            <w:r>
-              <w:t>Cliente:Laura</w:t>
-            </w:r>
-            <w:proofErr w:type="spellEnd"/>
-            <w:proofErr w:type="gramEnd"/>
-            <w:r>
-              <w:t xml:space="preserve"> Gonzalez</w:t>
-            </w:r>
-            <w:r>
-              <w:t>.</w:t>
+              <w:rPr>
+                <w:lang w:val="es-ES"/>
+              </w:rPr>
+            </w:pPr>
+            <w:r>
+              <w:rPr>
+                <w:lang w:val="es-ES"/>
+              </w:rPr>
+              <w:t>Cliente:Laura Gonzalez.</w:t>
             </w:r>
           </w:p>
           <w:p>
             <w:pPr>
               <w:jc w:val="left"/>
             </w:pPr>
-            <w:proofErr w:type="spellStart"/>
-            <w:r>
-              <w:t>Dispositivos</w:t>
-            </w:r>
-            <w:proofErr w:type="spellEnd"/>
-            <w:r>
-              <w:t xml:space="preserve">: </w:t>
-            </w:r>
-            <w:r>
-              <w:t>iPhone 13 Negro</w:t>
-            </w:r>
-            <w:r>
-              <w:t>.</w:t>
-            </w:r>
-            <w:r>
-              <w:t xml:space="preserve"> </w:t>
-            </w:r>
-            <w:proofErr w:type="spellStart"/>
-            <w:r>
-              <w:t>Precio</w:t>
-            </w:r>
-            <w:proofErr w:type="spellEnd"/>
-            <w:r>
-              <w:t xml:space="preserve"> Total: 900€.</w:t>
+            <w:r>
+              <w:rPr>
+                <w:lang w:val="es-ES"/>
+              </w:rPr>
+              <w:t xml:space="preserve">Dispositivos: iPhone 13 Negro. </w:t>
+            </w:r>
+            <w:r>
+              <w:t>Precio Total: 900€.</w:t>
             </w:r>
           </w:p>
         </w:tc>
@@ -2367,10 +2232,7 @@
               <w:t>Esc-1</w:t>
             </w:r>
             <w:r>
-              <w:t xml:space="preserve"> / </w:t>
-            </w:r>
-            <w:r>
-              <w:t>PayPal</w:t>
+              <w:t xml:space="preserve"> / PayPal</w:t>
             </w:r>
           </w:p>
         </w:tc>
@@ -2453,21 +2315,11 @@
                 <w:lang w:val="es-ES"/>
               </w:rPr>
             </w:pPr>
-            <w:proofErr w:type="spellStart"/>
-            <w:proofErr w:type="gramStart"/>
-            <w:r>
-              <w:rPr>
-                <w:lang w:val="es-ES"/>
-              </w:rPr>
-              <w:t>Apellido:Gonzalez</w:t>
-            </w:r>
-            <w:proofErr w:type="spellEnd"/>
-            <w:proofErr w:type="gramEnd"/>
-            <w:r>
-              <w:rPr>
-                <w:lang w:val="es-ES"/>
-              </w:rPr>
-              <w:t xml:space="preserve"> </w:t>
+            <w:r>
+              <w:rPr>
+                <w:lang w:val="es-ES"/>
+              </w:rPr>
+              <w:t xml:space="preserve">Apellido:Gonzalez </w:t>
             </w:r>
           </w:p>
           <w:p>
@@ -2520,51 +2372,37 @@
           <w:p>
             <w:pPr>
               <w:jc w:val="left"/>
-            </w:pPr>
-            <w:proofErr w:type="spellStart"/>
-            <w:proofErr w:type="gramStart"/>
-            <w:r>
-              <w:t>Cliente:Laura</w:t>
-            </w:r>
-            <w:proofErr w:type="spellEnd"/>
-            <w:proofErr w:type="gramEnd"/>
-            <w:r>
-              <w:t xml:space="preserve"> Gonzalez</w:t>
-            </w:r>
-            <w:r>
-              <w:t>.</w:t>
+              <w:rPr>
+                <w:lang w:val="es-ES"/>
+              </w:rPr>
+            </w:pPr>
+            <w:r>
+              <w:rPr>
+                <w:lang w:val="es-ES"/>
+              </w:rPr>
+              <w:t>Cliente:Laura Gonzalez.</w:t>
             </w:r>
           </w:p>
           <w:p>
             <w:pPr>
               <w:jc w:val="left"/>
-            </w:pPr>
-            <w:proofErr w:type="spellStart"/>
-            <w:r>
-              <w:t>Dispositivos</w:t>
-            </w:r>
-            <w:proofErr w:type="spellEnd"/>
-            <w:r>
-              <w:t xml:space="preserve">: </w:t>
-            </w:r>
-            <w:r>
-              <w:t>iPhone 13 Negro,</w:t>
-            </w:r>
-            <w:r>
-              <w:t xml:space="preserve"> S21 Blanco.</w:t>
+              <w:rPr>
+                <w:lang w:val="es-ES"/>
+              </w:rPr>
+            </w:pPr>
+            <w:r>
+              <w:rPr>
+                <w:lang w:val="es-ES"/>
+              </w:rPr>
+              <w:t>Dispositivos: iPhone 13 Negro, S21 Blanco.</w:t>
             </w:r>
           </w:p>
           <w:p>
             <w:pPr>
               <w:jc w:val="left"/>
             </w:pPr>
-            <w:proofErr w:type="spellStart"/>
-            <w:r>
-              <w:t>Precio</w:t>
-            </w:r>
-            <w:proofErr w:type="spellEnd"/>
-            <w:r>
-              <w:t xml:space="preserve"> Total: </w:t>
+            <w:r>
+              <w:t xml:space="preserve">Precio Total: </w:t>
             </w:r>
             <w:r>
               <w:t>1700</w:t>
@@ -2669,24 +2507,16 @@
             <w:tcW w:w="2389" w:type="dxa"/>
           </w:tcPr>
           <w:p>
-            <w:r>
-              <w:t xml:space="preserve">No hay </w:t>
-            </w:r>
-            <w:proofErr w:type="spellStart"/>
-            <w:r>
-              <w:t>dispositivos</w:t>
-            </w:r>
-            <w:proofErr w:type="spellEnd"/>
-            <w:r>
-              <w:t xml:space="preserve"> </w:t>
-            </w:r>
-            <w:proofErr w:type="spellStart"/>
-            <w:r>
-              <w:t>disponibles</w:t>
-            </w:r>
-            <w:proofErr w:type="spellEnd"/>
-            <w:r>
-              <w:t xml:space="preserve"> para vender.</w:t>
+            <w:pPr>
+              <w:rPr>
+                <w:lang w:val="es-ES"/>
+              </w:rPr>
+            </w:pPr>
+            <w:r>
+              <w:rPr>
+                <w:lang w:val="es-ES"/>
+              </w:rPr>
+              <w:t>No hay dispositivos disponibles para vender.</w:t>
             </w:r>
           </w:p>
         </w:tc>
@@ -2728,13 +2558,8 @@
             <w:tcW w:w="2053" w:type="dxa"/>
           </w:tcPr>
           <w:p>
-            <w:proofErr w:type="spellStart"/>
-            <w:r>
-              <w:t>Busq</w:t>
-            </w:r>
-            <w:proofErr w:type="spellEnd"/>
-            <w:r>
-              <w:t>: "iPhone"</w:t>
+            <w:r>
+              <w:t>Busq: "iPhone"</w:t>
             </w:r>
           </w:p>
         </w:tc>
@@ -2792,21 +2617,8 @@
             <w:pPr>
               <w:jc w:val="left"/>
             </w:pPr>
-            <w:proofErr w:type="spellStart"/>
-            <w:r>
-              <w:t>Dispositivos</w:t>
-            </w:r>
-            <w:proofErr w:type="spellEnd"/>
-            <w:r>
-              <w:t xml:space="preserve"> </w:t>
-            </w:r>
-            <w:proofErr w:type="spellStart"/>
-            <w:r>
-              <w:t>filtrados</w:t>
-            </w:r>
-            <w:proofErr w:type="spellEnd"/>
-            <w:r>
-              <w:t>:</w:t>
+            <w:r>
+              <w:t>Dispositivos filtrados:</w:t>
             </w:r>
           </w:p>
           <w:p>
@@ -2869,13 +2681,8 @@
             <w:tcW w:w="1664" w:type="dxa"/>
           </w:tcPr>
           <w:p>
-            <w:proofErr w:type="spellStart"/>
-            <w:r>
-              <w:t>Busq</w:t>
-            </w:r>
-            <w:proofErr w:type="spellEnd"/>
-            <w:r>
-              <w:t>: "Negro"</w:t>
+            <w:r>
+              <w:t>Busq: "Negro"</w:t>
             </w:r>
           </w:p>
         </w:tc>
@@ -2923,21 +2730,8 @@
             <w:pPr>
               <w:jc w:val="left"/>
             </w:pPr>
-            <w:proofErr w:type="spellStart"/>
-            <w:r>
-              <w:t>Dispositivos</w:t>
-            </w:r>
-            <w:proofErr w:type="spellEnd"/>
-            <w:r>
-              <w:t xml:space="preserve"> </w:t>
-            </w:r>
-            <w:proofErr w:type="spellStart"/>
-            <w:r>
-              <w:t>filtrados</w:t>
-            </w:r>
-            <w:proofErr w:type="spellEnd"/>
-            <w:r>
-              <w:t>:</w:t>
+            <w:r>
+              <w:t>Dispositivos filtrados:</w:t>
             </w:r>
           </w:p>
           <w:p>
@@ -2990,13 +2784,8 @@
             <w:tcW w:w="2053" w:type="dxa"/>
           </w:tcPr>
           <w:p>
-            <w:proofErr w:type="spellStart"/>
-            <w:r>
-              <w:t>Busq</w:t>
-            </w:r>
-            <w:proofErr w:type="spellEnd"/>
-            <w:r>
-              <w:t>: "iPhone"</w:t>
+            <w:r>
+              <w:t>Busq: "iPhone"</w:t>
             </w:r>
           </w:p>
         </w:tc>
@@ -3005,13 +2794,8 @@
             <w:tcW w:w="1664" w:type="dxa"/>
           </w:tcPr>
           <w:p>
-            <w:proofErr w:type="spellStart"/>
-            <w:r>
-              <w:t>Busq</w:t>
-            </w:r>
-            <w:proofErr w:type="spellEnd"/>
-            <w:r>
-              <w:t>: "Negro"</w:t>
+            <w:r>
+              <w:t>Busq: "Negro"</w:t>
             </w:r>
           </w:p>
         </w:tc>
@@ -3059,21 +2843,8 @@
             <w:pPr>
               <w:jc w:val="left"/>
             </w:pPr>
-            <w:proofErr w:type="spellStart"/>
-            <w:r>
-              <w:t>Dispositivos</w:t>
-            </w:r>
-            <w:proofErr w:type="spellEnd"/>
-            <w:r>
-              <w:t xml:space="preserve"> </w:t>
-            </w:r>
-            <w:proofErr w:type="spellStart"/>
-            <w:r>
-              <w:t>filtrados</w:t>
-            </w:r>
-            <w:proofErr w:type="spellEnd"/>
-            <w:r>
-              <w:t>:</w:t>
+            <w:r>
+              <w:t>Dispositivos filtrados:</w:t>
             </w:r>
           </w:p>
           <w:p>
@@ -3093,10 +2864,10 @@
           </w:tcPr>
           <w:p>
             <w:r>
-              <w:t>CP-0</w:t>
-            </w:r>
-            <w:r>
-              <w:t>7</w:t>
+              <w:t>CP-</w:t>
+            </w:r>
+            <w:r>
+              <w:t>07</w:t>
             </w:r>
           </w:p>
         </w:tc>
@@ -3109,7 +2880,7 @@
               <w:ind w:firstLine="708"/>
             </w:pPr>
             <w:r>
-              <w:t>Esc-3</w:t>
+              <w:t>Esc-4</w:t>
             </w:r>
           </w:p>
         </w:tc>
@@ -3118,13 +2889,66 @@
             <w:tcW w:w="2053" w:type="dxa"/>
           </w:tcPr>
           <w:p>
-            <w:proofErr w:type="spellStart"/>
-            <w:r>
-              <w:t>Busq</w:t>
-            </w:r>
-            <w:proofErr w:type="spellEnd"/>
-            <w:r>
-              <w:t>: "Nokia"</w:t>
+            <w:pPr>
+              <w:rPr>
+                <w:lang w:val="es-ES"/>
+              </w:rPr>
+            </w:pPr>
+            <w:r>
+              <w:rPr>
+                <w:b/>
+                <w:bCs/>
+                <w:lang w:val="es-ES"/>
+              </w:rPr>
+              <w:t>Seleccionados</w:t>
+            </w:r>
+            <w:r>
+              <w:rPr>
+                <w:lang w:val="es-ES"/>
+              </w:rPr>
+              <w:t>:</w:t>
+            </w:r>
+            <w:r>
+              <w:rPr>
+                <w:lang w:val="es-ES"/>
+              </w:rPr>
+              <w:br/>
+              <w:t>iPhone 13, S21</w:t>
+            </w:r>
+          </w:p>
+          <w:p>
+            <w:pPr>
+              <w:rPr>
+                <w:lang w:val="es-ES"/>
+              </w:rPr>
+            </w:pPr>
+          </w:p>
+          <w:p>
+            <w:pPr>
+              <w:rPr>
+                <w:lang w:val="es-ES"/>
+              </w:rPr>
+            </w:pPr>
+            <w:r>
+              <w:rPr>
+                <w:b/>
+                <w:bCs/>
+                <w:lang w:val="es-ES"/>
+              </w:rPr>
+              <w:t>Deseleccionado</w:t>
+            </w:r>
+            <w:r>
+              <w:rPr>
+                <w:lang w:val="es-ES"/>
+              </w:rPr>
+              <w:t>:</w:t>
+            </w:r>
+            <w:r>
+              <w:rPr>
+                <w:lang w:val="es-ES"/>
+              </w:rPr>
+              <w:br/>
+              <w:t>S21</w:t>
             </w:r>
           </w:p>
         </w:tc>
@@ -3142,106 +2966,41 @@
           <w:tcPr>
             <w:tcW w:w="1654" w:type="dxa"/>
           </w:tcPr>
-          <w:p>
-            <w:pPr>
-              <w:rPr>
-                <w:lang w:val="es-ES"/>
-              </w:rPr>
-            </w:pPr>
-            <w:r>
-              <w:rPr>
-                <w:lang w:val="es-ES"/>
-              </w:rPr>
+          <w:p/>
+        </w:tc>
+        <w:tc>
+          <w:tcPr>
+            <w:tcW w:w="2078" w:type="dxa"/>
+          </w:tcPr>
+          <w:p>
+            <w:pPr>
+              <w:rPr>
+                <w:lang w:val="es-ES"/>
+              </w:rPr>
+            </w:pPr>
+            <w:r>
               <w:t>-</w:t>
             </w:r>
           </w:p>
         </w:tc>
         <w:tc>
           <w:tcPr>
-            <w:tcW w:w="2078" w:type="dxa"/>
-          </w:tcPr>
-          <w:p>
-            <w:pPr>
-              <w:rPr>
-                <w:lang w:val="es-ES"/>
-              </w:rPr>
-            </w:pPr>
-            <w:r>
-              <w:rPr>
-                <w:lang w:val="es-ES"/>
-              </w:rPr>
-              <w:t>-</w:t>
-            </w:r>
-          </w:p>
-        </w:tc>
-        <w:tc>
-          <w:tcPr>
             <w:tcW w:w="2389" w:type="dxa"/>
           </w:tcPr>
           <w:p>
             <w:pPr>
               <w:jc w:val="left"/>
             </w:pPr>
-            <w:proofErr w:type="spellStart"/>
-            <w:r>
-              <w:t>Dispositivos</w:t>
-            </w:r>
-            <w:proofErr w:type="spellEnd"/>
-            <w:r>
-              <w:t xml:space="preserve"> </w:t>
-            </w:r>
-            <w:proofErr w:type="spellStart"/>
-            <w:r>
-              <w:t>filtrados</w:t>
-            </w:r>
-            <w:proofErr w:type="spellEnd"/>
-            <w:r>
-              <w:t>:</w:t>
-            </w:r>
-          </w:p>
-          <w:p>
-            <w:r>
-              <w:t xml:space="preserve">No hay </w:t>
-            </w:r>
-            <w:proofErr w:type="spellStart"/>
-            <w:r>
-              <w:t>ningun</w:t>
-            </w:r>
-            <w:proofErr w:type="spellEnd"/>
-            <w:r>
-              <w:t xml:space="preserve"> </w:t>
-            </w:r>
-            <w:proofErr w:type="spellStart"/>
-            <w:r>
-              <w:t>dispositivo</w:t>
-            </w:r>
-            <w:proofErr w:type="spellEnd"/>
-            <w:r>
-              <w:t xml:space="preserve"> </w:t>
-            </w:r>
-            <w:proofErr w:type="spellStart"/>
-            <w:r>
-              <w:t>que</w:t>
-            </w:r>
-            <w:proofErr w:type="spellEnd"/>
-            <w:r>
-              <w:t xml:space="preserve"> </w:t>
-            </w:r>
-            <w:proofErr w:type="spellStart"/>
-            <w:r>
-              <w:t>tenga</w:t>
-            </w:r>
-            <w:proofErr w:type="spellEnd"/>
-            <w:r>
-              <w:t xml:space="preserve"> de </w:t>
-            </w:r>
-            <w:proofErr w:type="spellStart"/>
-            <w:r>
-              <w:t>nombre</w:t>
-            </w:r>
-            <w:proofErr w:type="spellEnd"/>
-            <w:r>
-              <w:t xml:space="preserve"> Nokia</w:t>
+            <w:r>
+              <w:t>Dispositivos:</w:t>
+            </w:r>
+          </w:p>
+          <w:p>
+            <w:r>
+              <w:t>iPhone 13 – Negro - 900</w:t>
+            </w:r>
+            <w:r>
+              <w:t>€</w:t>
             </w:r>
           </w:p>
         </w:tc>
@@ -3256,7 +3015,7 @@
               <w:t>CP-</w:t>
             </w:r>
             <w:r>
-              <w:t>8</w:t>
+              <w:t>08</w:t>
             </w:r>
           </w:p>
         </w:tc>
@@ -3269,7 +3028,7 @@
               <w:ind w:firstLine="708"/>
             </w:pPr>
             <w:r>
-              <w:t>Esc-4</w:t>
+              <w:t>Esc-5</w:t>
             </w:r>
           </w:p>
         </w:tc>
@@ -3278,7 +3037,6 @@
             <w:tcW w:w="2053" w:type="dxa"/>
           </w:tcPr>
           <w:p>
-            <w:proofErr w:type="spellStart"/>
             <w:r>
               <w:rPr>
                 <w:b/>
@@ -3286,7 +3044,6 @@
               </w:rPr>
               <w:t>Seleccionados</w:t>
             </w:r>
-            <w:proofErr w:type="spellEnd"/>
             <w:r>
               <w:t>:</w:t>
             </w:r>
@@ -3294,12 +3051,11 @@
               <w:br/>
             </w:r>
             <w:r>
-              <w:t>iPhone 13, S21</w:t>
+              <w:t>S21</w:t>
             </w:r>
           </w:p>
           <w:p/>
           <w:p>
-            <w:proofErr w:type="spellStart"/>
             <w:r>
               <w:rPr>
                 <w:b/>
@@ -3314,7 +3070,6 @@
               </w:rPr>
               <w:t>eleccionado</w:t>
             </w:r>
-            <w:proofErr w:type="spellEnd"/>
             <w:r>
               <w:t>:</w:t>
             </w:r>
@@ -3362,24 +3117,8 @@
             <w:tcW w:w="2389" w:type="dxa"/>
           </w:tcPr>
           <w:p>
-            <w:pPr>
-              <w:jc w:val="left"/>
-            </w:pPr>
-            <w:proofErr w:type="spellStart"/>
-            <w:r>
-              <w:t>Dispositivos</w:t>
-            </w:r>
-            <w:proofErr w:type="spellEnd"/>
-            <w:r>
-              <w:t>:</w:t>
-            </w:r>
-          </w:p>
-          <w:p>
-            <w:r>
-              <w:t>iPhone 13 – Negro - 900</w:t>
-            </w:r>
-            <w:r>
-              <w:t>€</w:t>
+            <w:r>
+              <w:t>Boton de compra desabilitado.</w:t>
             </w:r>
           </w:p>
         </w:tc>
@@ -3394,7 +3133,7 @@
               <w:t>CP-</w:t>
             </w:r>
             <w:r>
-              <w:t>9</w:t>
+              <w:t>09</w:t>
             </w:r>
           </w:p>
         </w:tc>
@@ -3407,7 +3146,7 @@
               <w:ind w:firstLine="708"/>
             </w:pPr>
             <w:r>
-              <w:t>Esc-5</w:t>
+              <w:t>Esc-6</w:t>
             </w:r>
           </w:p>
         </w:tc>
@@ -3416,51 +3155,8 @@
             <w:tcW w:w="2053" w:type="dxa"/>
           </w:tcPr>
           <w:p>
-            <w:proofErr w:type="spellStart"/>
-            <w:r>
-              <w:rPr>
-                <w:b/>
-                <w:bCs/>
-              </w:rPr>
-              <w:t>Seleccionados</w:t>
-            </w:r>
-            <w:proofErr w:type="spellEnd"/>
-            <w:r>
-              <w:t>:</w:t>
-            </w:r>
-            <w:r>
-              <w:br/>
-            </w:r>
-            <w:r>
-              <w:t>S21</w:t>
-            </w:r>
-          </w:p>
-          <w:p/>
-          <w:p>
-            <w:proofErr w:type="spellStart"/>
-            <w:r>
-              <w:rPr>
-                <w:b/>
-                <w:bCs/>
-              </w:rPr>
-              <w:t>Des</w:t>
-            </w:r>
-            <w:r>
-              <w:rPr>
-                <w:b/>
-                <w:bCs/>
-              </w:rPr>
-              <w:t>eleccionado</w:t>
-            </w:r>
-            <w:proofErr w:type="spellEnd"/>
-            <w:r>
-              <w:t>:</w:t>
-            </w:r>
-            <w:r>
-              <w:br/>
-            </w:r>
-            <w:r>
-              <w:t>S21</w:t>
+            <w:r>
+              <w:t>iPhone 13</w:t>
             </w:r>
           </w:p>
         </w:tc>
@@ -3470,7 +3166,7 @@
           </w:tcPr>
           <w:p>
             <w:r>
-              <w:t>-</w:t>
+              <w:t>Negro</w:t>
             </w:r>
           </w:p>
         </w:tc>
@@ -3478,7 +3174,13 @@
           <w:tcPr>
             <w:tcW w:w="1654" w:type="dxa"/>
           </w:tcPr>
-          <w:p/>
+          <w:p>
+            <w:pPr>
+              <w:rPr>
+                <w:lang w:val="es-ES"/>
+              </w:rPr>
+            </w:pPr>
+          </w:p>
         </w:tc>
         <w:tc>
           <w:tcPr>
@@ -3486,12 +3188,78 @@
           </w:tcPr>
           <w:p>
             <w:pPr>
-              <w:rPr>
-                <w:lang w:val="es-ES"/>
-              </w:rPr>
-            </w:pPr>
-            <w:r>
-              <w:t>-</w:t>
+              <w:jc w:val="left"/>
+              <w:rPr>
+                <w:lang w:val="es-ES"/>
+              </w:rPr>
+            </w:pPr>
+            <w:r>
+              <w:rPr>
+                <w:lang w:val="es-ES"/>
+              </w:rPr>
+              <w:t>Nombre</w:t>
+            </w:r>
+            <w:r>
+              <w:rPr>
+                <w:lang w:val="es-ES"/>
+              </w:rPr>
+              <w:t xml:space="preserve">: </w:t>
+            </w:r>
+          </w:p>
+          <w:p>
+            <w:pPr>
+              <w:jc w:val="left"/>
+              <w:rPr>
+                <w:lang w:val="es-ES"/>
+              </w:rPr>
+            </w:pPr>
+            <w:r>
+              <w:rPr>
+                <w:lang w:val="es-ES"/>
+              </w:rPr>
+              <w:t xml:space="preserve">Apellido: Gonzalez </w:t>
+            </w:r>
+          </w:p>
+          <w:p>
+            <w:pPr>
+              <w:jc w:val="left"/>
+              <w:rPr>
+                <w:lang w:val="es-ES"/>
+              </w:rPr>
+            </w:pPr>
+            <w:r>
+              <w:rPr>
+                <w:lang w:val="es-ES"/>
+              </w:rPr>
+              <w:t>Dir: C/ Pez 1</w:t>
+            </w:r>
+          </w:p>
+          <w:p>
+            <w:pPr>
+              <w:jc w:val="left"/>
+              <w:rPr>
+                <w:lang w:val="es-ES"/>
+              </w:rPr>
+            </w:pPr>
+            <w:r>
+              <w:rPr>
+                <w:lang w:val="es-ES"/>
+              </w:rPr>
+              <w:t>Pago: Tarjeta</w:t>
+            </w:r>
+          </w:p>
+          <w:p>
+            <w:pPr>
+              <w:jc w:val="left"/>
+              <w:rPr>
+                <w:lang w:val="es-ES"/>
+              </w:rPr>
+            </w:pPr>
+            <w:r>
+              <w:rPr>
+                <w:lang w:val="es-ES"/>
+              </w:rPr>
+              <w:t>Cant: 1</w:t>
             </w:r>
           </w:p>
         </w:tc>
@@ -3500,29 +3268,17 @@
             <w:tcW w:w="2389" w:type="dxa"/>
           </w:tcPr>
           <w:p>
-            <w:proofErr w:type="spellStart"/>
-            <w:r>
-              <w:t>Boton</w:t>
-            </w:r>
-            <w:proofErr w:type="spellEnd"/>
-            <w:r>
-              <w:t xml:space="preserve"> de </w:t>
-            </w:r>
-            <w:proofErr w:type="spellStart"/>
-            <w:r>
-              <w:t>compra</w:t>
-            </w:r>
-            <w:proofErr w:type="spellEnd"/>
-            <w:r>
-              <w:t xml:space="preserve"> </w:t>
-            </w:r>
-            <w:proofErr w:type="spellStart"/>
-            <w:r>
-              <w:t>desabilitado</w:t>
-            </w:r>
-            <w:proofErr w:type="spellEnd"/>
-            <w:r>
-              <w:t>.</w:t>
+            <w:pPr>
+              <w:jc w:val="left"/>
+              <w:rPr>
+                <w:lang w:val="es-ES"/>
+              </w:rPr>
+            </w:pPr>
+            <w:r>
+              <w:rPr>
+                <w:lang w:val="es-ES"/>
+              </w:rPr>
+              <w:t>El campo “Nombre” es obligatorio rellenarlo</w:t>
             </w:r>
           </w:p>
         </w:tc>
@@ -3534,10 +3290,10 @@
           </w:tcPr>
           <w:p>
             <w:r>
-              <w:t>CP-1</w:t>
-            </w:r>
-            <w:r>
-              <w:t>0</w:t>
+              <w:t>CP-</w:t>
+            </w:r>
+            <w:r>
+              <w:t>10</w:t>
             </w:r>
           </w:p>
         </w:tc>
@@ -3578,13 +3334,7 @@
           <w:tcPr>
             <w:tcW w:w="1654" w:type="dxa"/>
           </w:tcPr>
-          <w:p>
-            <w:pPr>
-              <w:rPr>
-                <w:lang w:val="es-ES"/>
-              </w:rPr>
-            </w:pPr>
-          </w:p>
+          <w:p/>
         </w:tc>
         <w:tc>
           <w:tcPr>
@@ -3607,13 +3357,7 @@
               <w:rPr>
                 <w:lang w:val="es-ES"/>
               </w:rPr>
-              <w:t>:</w:t>
-            </w:r>
-            <w:r>
-              <w:rPr>
-                <w:lang w:val="es-ES"/>
-              </w:rPr>
-              <w:t xml:space="preserve"> </w:t>
+              <w:t>: Laura</w:t>
             </w:r>
           </w:p>
           <w:p>
@@ -3629,20 +3373,6 @@
               </w:rPr>
               <w:t xml:space="preserve">Apellido: </w:t>
             </w:r>
-            <w:proofErr w:type="spellStart"/>
-            <w:r>
-              <w:rPr>
-                <w:lang w:val="es-ES"/>
-              </w:rPr>
-              <w:t>Gonzalez</w:t>
-            </w:r>
-            <w:proofErr w:type="spellEnd"/>
-            <w:r>
-              <w:rPr>
-                <w:lang w:val="es-ES"/>
-              </w:rPr>
-              <w:t xml:space="preserve"> </w:t>
-            </w:r>
           </w:p>
           <w:p>
             <w:pPr>
@@ -3686,6 +3416,13 @@
               <w:t>Cant: 1</w:t>
             </w:r>
           </w:p>
+          <w:p>
+            <w:pPr>
+              <w:rPr>
+                <w:lang w:val="es-ES"/>
+              </w:rPr>
+            </w:pPr>
+          </w:p>
         </w:tc>
         <w:tc>
           <w:tcPr>
@@ -3694,23 +3431,16 @@
           <w:p>
             <w:pPr>
               <w:jc w:val="left"/>
-            </w:pPr>
-            <w:r>
-              <w:t xml:space="preserve">El campo “Nombre” es </w:t>
-            </w:r>
-            <w:proofErr w:type="spellStart"/>
-            <w:r>
-              <w:t>obligatorio</w:t>
-            </w:r>
-            <w:proofErr w:type="spellEnd"/>
-            <w:r>
-              <w:t xml:space="preserve"> </w:t>
-            </w:r>
-            <w:proofErr w:type="spellStart"/>
-            <w:r>
-              <w:t>rellenarlo</w:t>
-            </w:r>
-            <w:proofErr w:type="spellEnd"/>
+              <w:rPr>
+                <w:lang w:val="es-ES"/>
+              </w:rPr>
+            </w:pPr>
+            <w:r>
+              <w:rPr>
+                <w:lang w:val="es-ES"/>
+              </w:rPr>
+              <w:t>El campo “Apellido” es obligatorio rellenarlo</w:t>
+            </w:r>
           </w:p>
         </w:tc>
       </w:tr>
@@ -3721,10 +3451,10 @@
           </w:tcPr>
           <w:p>
             <w:r>
-              <w:t>CP-1</w:t>
-            </w:r>
-            <w:r>
-              <w:t>1</w:t>
+              <w:t>CP-</w:t>
+            </w:r>
+            <w:r>
+              <w:t>11</w:t>
             </w:r>
           </w:p>
         </w:tc>
@@ -3788,13 +3518,7 @@
               <w:rPr>
                 <w:lang w:val="es-ES"/>
               </w:rPr>
-              <w:t xml:space="preserve">: </w:t>
-            </w:r>
-            <w:r>
-              <w:rPr>
-                <w:lang w:val="es-ES"/>
-              </w:rPr>
-              <w:t>Laura</w:t>
+              <w:t>: Laura</w:t>
             </w:r>
           </w:p>
           <w:p>
@@ -3808,7 +3532,7 @@
               <w:rPr>
                 <w:lang w:val="es-ES"/>
               </w:rPr>
-              <w:t xml:space="preserve">Apellido: </w:t>
+              <w:t xml:space="preserve">Apellido: Gonzalez </w:t>
             </w:r>
           </w:p>
           <w:p>
@@ -3822,7 +3546,7 @@
               <w:rPr>
                 <w:lang w:val="es-ES"/>
               </w:rPr>
-              <w:t>Dir: C/ Pez 1</w:t>
+              <w:t xml:space="preserve">Dir: </w:t>
             </w:r>
           </w:p>
           <w:p>
@@ -3836,6 +3560,7 @@
               <w:rPr>
                 <w:lang w:val="es-ES"/>
               </w:rPr>
+              <w:lastRenderedPageBreak/>
               <w:t>Pago: Tarjeta</w:t>
             </w:r>
           </w:p>
@@ -3853,13 +3578,6 @@
               <w:t>Cant: 1</w:t>
             </w:r>
           </w:p>
-          <w:p>
-            <w:pPr>
-              <w:rPr>
-                <w:lang w:val="es-ES"/>
-              </w:rPr>
-            </w:pPr>
-          </w:p>
         </w:tc>
         <w:tc>
           <w:tcPr>
@@ -3868,32 +3586,17 @@
           <w:p>
             <w:pPr>
               <w:jc w:val="left"/>
-            </w:pPr>
-            <w:r>
+              <w:rPr>
+                <w:lang w:val="es-ES"/>
+              </w:rPr>
+            </w:pPr>
+            <w:r>
+              <w:rPr>
+                <w:lang w:val="es-ES"/>
+              </w:rPr>
               <w:lastRenderedPageBreak/>
-              <w:t>El campo “</w:t>
-            </w:r>
-            <w:proofErr w:type="spellStart"/>
-            <w:r>
-              <w:t>Apellido</w:t>
-            </w:r>
-            <w:proofErr w:type="spellEnd"/>
-            <w:r>
-              <w:t xml:space="preserve">” es </w:t>
-            </w:r>
-            <w:proofErr w:type="spellStart"/>
-            <w:r>
-              <w:t>obligatorio</w:t>
-            </w:r>
-            <w:proofErr w:type="spellEnd"/>
-            <w:r>
-              <w:t xml:space="preserve"> </w:t>
-            </w:r>
-            <w:proofErr w:type="spellStart"/>
-            <w:r>
-              <w:t>rellenarlo</w:t>
-            </w:r>
-            <w:proofErr w:type="spellEnd"/>
+              <w:t>El campo “Direccion” es obligatorio rellenarlo</w:t>
+            </w:r>
           </w:p>
         </w:tc>
       </w:tr>
@@ -3971,13 +3674,7 @@
               <w:rPr>
                 <w:lang w:val="es-ES"/>
               </w:rPr>
-              <w:t xml:space="preserve">: </w:t>
-            </w:r>
-            <w:r>
-              <w:rPr>
-                <w:lang w:val="es-ES"/>
-              </w:rPr>
-              <w:t>Laura</w:t>
+              <w:t>: Laura</w:t>
             </w:r>
           </w:p>
           <w:p>
@@ -3991,21 +3688,7 @@
               <w:rPr>
                 <w:lang w:val="es-ES"/>
               </w:rPr>
-              <w:t xml:space="preserve">Apellido: </w:t>
-            </w:r>
-            <w:proofErr w:type="spellStart"/>
-            <w:r>
-              <w:rPr>
-                <w:lang w:val="es-ES"/>
-              </w:rPr>
-              <w:t>Gonzalez</w:t>
-            </w:r>
-            <w:proofErr w:type="spellEnd"/>
-            <w:r>
-              <w:rPr>
-                <w:lang w:val="es-ES"/>
-              </w:rPr>
-              <w:t xml:space="preserve"> </w:t>
+              <w:t xml:space="preserve">Apellido: Gonzalez </w:t>
             </w:r>
           </w:p>
           <w:p>
@@ -4019,7 +3702,7 @@
               <w:rPr>
                 <w:lang w:val="es-ES"/>
               </w:rPr>
-              <w:t xml:space="preserve">Dir: </w:t>
+              <w:t>Dir: C/ Pez 1</w:t>
             </w:r>
           </w:p>
           <w:p>
@@ -4033,9 +3716,27 @@
               <w:rPr>
                 <w:lang w:val="es-ES"/>
               </w:rPr>
-              <w:t>Pago: Tarjeta</w:t>
-            </w:r>
-          </w:p>
+              <w:t xml:space="preserve">Pago: </w:t>
+            </w:r>
+          </w:p>
+          <w:p>
+            <w:pPr>
+              <w:rPr>
+                <w:lang w:val="es-ES"/>
+              </w:rPr>
+            </w:pPr>
+            <w:r>
+              <w:rPr>
+                <w:lang w:val="es-ES"/>
+              </w:rPr>
+              <w:t>Cant: 1</w:t>
+            </w:r>
+          </w:p>
+        </w:tc>
+        <w:tc>
+          <w:tcPr>
+            <w:tcW w:w="2389" w:type="dxa"/>
+          </w:tcPr>
           <w:p>
             <w:pPr>
               <w:jc w:val="left"/>
@@ -4047,42 +3748,8 @@
               <w:rPr>
                 <w:lang w:val="es-ES"/>
               </w:rPr>
-              <w:t>Cant: 1</w:t>
-            </w:r>
-          </w:p>
-        </w:tc>
-        <w:tc>
-          <w:tcPr>
-            <w:tcW w:w="2389" w:type="dxa"/>
-          </w:tcPr>
-          <w:p>
-            <w:pPr>
-              <w:jc w:val="left"/>
-            </w:pPr>
-            <w:r>
-              <w:t>El campo “</w:t>
-            </w:r>
-            <w:proofErr w:type="spellStart"/>
-            <w:r>
-              <w:t>Direccion</w:t>
-            </w:r>
-            <w:proofErr w:type="spellEnd"/>
-            <w:r>
-              <w:t xml:space="preserve">” es </w:t>
-            </w:r>
-            <w:proofErr w:type="spellStart"/>
-            <w:r>
-              <w:t>obligatorio</w:t>
-            </w:r>
-            <w:proofErr w:type="spellEnd"/>
-            <w:r>
-              <w:t xml:space="preserve"> </w:t>
-            </w:r>
-            <w:proofErr w:type="spellStart"/>
-            <w:r>
-              <w:t>rellenarlo</w:t>
-            </w:r>
-            <w:proofErr w:type="spellEnd"/>
+              <w:t>El campo “Metodo Pago” es obligatorio rellenarlo</w:t>
+            </w:r>
           </w:p>
         </w:tc>
       </w:tr>
@@ -4109,7 +3776,7 @@
               <w:ind w:firstLine="708"/>
             </w:pPr>
             <w:r>
-              <w:t>Esc-6</w:t>
+              <w:t>Esc-7</w:t>
             </w:r>
           </w:p>
         </w:tc>
@@ -4174,21 +3841,7 @@
               <w:rPr>
                 <w:lang w:val="es-ES"/>
               </w:rPr>
-              <w:t xml:space="preserve">Apellido: </w:t>
-            </w:r>
-            <w:proofErr w:type="spellStart"/>
-            <w:r>
-              <w:rPr>
-                <w:lang w:val="es-ES"/>
-              </w:rPr>
-              <w:t>Gonzalez</w:t>
-            </w:r>
-            <w:proofErr w:type="spellEnd"/>
-            <w:r>
-              <w:rPr>
-                <w:lang w:val="es-ES"/>
-              </w:rPr>
-              <w:t xml:space="preserve"> </w:t>
+              <w:t xml:space="preserve">Apellido: Gonzalez </w:t>
             </w:r>
           </w:p>
           <w:p>
@@ -4216,11 +3869,12 @@
               <w:rPr>
                 <w:lang w:val="es-ES"/>
               </w:rPr>
-              <w:t xml:space="preserve">Pago: </w:t>
-            </w:r>
-          </w:p>
-          <w:p>
-            <w:pPr>
+              <w:t>Pago: Tarjeta</w:t>
+            </w:r>
+          </w:p>
+          <w:p>
+            <w:pPr>
+              <w:jc w:val="left"/>
               <w:rPr>
                 <w:lang w:val="es-ES"/>
               </w:rPr>
@@ -4239,492 +3893,15 @@
           </w:tcPr>
           <w:p>
             <w:pPr>
-              <w:jc w:val="left"/>
-            </w:pPr>
-            <w:r>
-              <w:t>El campo “</w:t>
-            </w:r>
-            <w:proofErr w:type="spellStart"/>
-            <w:r>
-              <w:t>Metodo</w:t>
-            </w:r>
-            <w:proofErr w:type="spellEnd"/>
-            <w:r>
-              <w:t xml:space="preserve"> Pago</w:t>
-            </w:r>
-            <w:r>
-              <w:t xml:space="preserve">” es </w:t>
-            </w:r>
-            <w:proofErr w:type="spellStart"/>
-            <w:r>
-              <w:t>obligatorio</w:t>
-            </w:r>
-            <w:proofErr w:type="spellEnd"/>
-            <w:r>
-              <w:t xml:space="preserve"> </w:t>
-            </w:r>
-            <w:proofErr w:type="spellStart"/>
-            <w:r>
-              <w:t>rellenarlo</w:t>
-            </w:r>
-            <w:proofErr w:type="spellEnd"/>
-          </w:p>
-        </w:tc>
-      </w:tr>
-      <w:tr>
-        <w:tc>
-          <w:tcPr>
-            <w:tcW w:w="1073" w:type="dxa"/>
-          </w:tcPr>
-          <w:p>
-            <w:r>
-              <w:t>CP-1</w:t>
-            </w:r>
-            <w:r>
-              <w:t>4</w:t>
-            </w:r>
-          </w:p>
-        </w:tc>
-        <w:tc>
-          <w:tcPr>
-            <w:tcW w:w="2265" w:type="dxa"/>
-          </w:tcPr>
-          <w:p>
-            <w:pPr>
-              <w:ind w:firstLine="708"/>
-            </w:pPr>
-            <w:r>
-              <w:t>Esc-6</w:t>
-            </w:r>
-          </w:p>
-        </w:tc>
-        <w:tc>
-          <w:tcPr>
-            <w:tcW w:w="2053" w:type="dxa"/>
-          </w:tcPr>
-          <w:p>
-            <w:r>
-              <w:t>iPhone 13</w:t>
-            </w:r>
-          </w:p>
-        </w:tc>
-        <w:tc>
-          <w:tcPr>
-            <w:tcW w:w="1664" w:type="dxa"/>
-          </w:tcPr>
-          <w:p>
-            <w:r>
-              <w:t>Negro</w:t>
-            </w:r>
-          </w:p>
-        </w:tc>
-        <w:tc>
-          <w:tcPr>
-            <w:tcW w:w="1654" w:type="dxa"/>
-          </w:tcPr>
-          <w:p/>
-        </w:tc>
-        <w:tc>
-          <w:tcPr>
-            <w:tcW w:w="2078" w:type="dxa"/>
-          </w:tcPr>
-          <w:p>
-            <w:pPr>
-              <w:jc w:val="left"/>
-              <w:rPr>
-                <w:lang w:val="es-ES"/>
-              </w:rPr>
-            </w:pPr>
-            <w:r>
-              <w:rPr>
-                <w:lang w:val="es-ES"/>
-              </w:rPr>
-              <w:t>Nombre</w:t>
-            </w:r>
-            <w:r>
-              <w:rPr>
-                <w:lang w:val="es-ES"/>
-              </w:rPr>
-              <w:t xml:space="preserve">: </w:t>
-            </w:r>
-            <w:r>
-              <w:rPr>
-                <w:lang w:val="es-ES"/>
-              </w:rPr>
-              <w:t>Laura</w:t>
-            </w:r>
-          </w:p>
-          <w:p>
-            <w:pPr>
-              <w:jc w:val="left"/>
-              <w:rPr>
-                <w:lang w:val="es-ES"/>
-              </w:rPr>
-            </w:pPr>
-            <w:r>
-              <w:rPr>
-                <w:lang w:val="es-ES"/>
-              </w:rPr>
-              <w:t xml:space="preserve">Apellido: </w:t>
-            </w:r>
-            <w:proofErr w:type="spellStart"/>
-            <w:r>
-              <w:rPr>
-                <w:lang w:val="es-ES"/>
-              </w:rPr>
-              <w:t>Gonzalez</w:t>
-            </w:r>
-            <w:proofErr w:type="spellEnd"/>
-            <w:r>
-              <w:rPr>
-                <w:lang w:val="es-ES"/>
-              </w:rPr>
-              <w:t xml:space="preserve"> </w:t>
-            </w:r>
-          </w:p>
-          <w:p>
-            <w:pPr>
-              <w:jc w:val="left"/>
-              <w:rPr>
-                <w:lang w:val="es-ES"/>
-              </w:rPr>
-            </w:pPr>
-            <w:r>
-              <w:rPr>
-                <w:lang w:val="es-ES"/>
-              </w:rPr>
-              <w:t>Dir: C/ Pez 1</w:t>
-            </w:r>
-          </w:p>
-          <w:p>
-            <w:pPr>
-              <w:jc w:val="left"/>
-              <w:rPr>
-                <w:lang w:val="es-ES"/>
-              </w:rPr>
-            </w:pPr>
-            <w:r>
-              <w:rPr>
-                <w:lang w:val="es-ES"/>
-              </w:rPr>
-              <w:t>Pago: Tarjeta</w:t>
-            </w:r>
-          </w:p>
-          <w:p>
-            <w:pPr>
-              <w:jc w:val="left"/>
-              <w:rPr>
-                <w:lang w:val="es-ES"/>
-              </w:rPr>
-            </w:pPr>
-            <w:r>
-              <w:rPr>
-                <w:lang w:val="es-ES"/>
-              </w:rPr>
-              <w:t xml:space="preserve">Cant: </w:t>
-            </w:r>
-            <w:r>
-              <w:rPr>
-                <w:lang w:val="es-ES"/>
-              </w:rPr>
-              <w:t>0</w:t>
-            </w:r>
-          </w:p>
-        </w:tc>
-        <w:tc>
-          <w:tcPr>
-            <w:tcW w:w="2389" w:type="dxa"/>
-          </w:tcPr>
-          <w:p>
-            <w:r>
-              <w:t xml:space="preserve">El </w:t>
-            </w:r>
-            <w:proofErr w:type="spellStart"/>
-            <w:r>
-              <w:t>menos</w:t>
-            </w:r>
-            <w:proofErr w:type="spellEnd"/>
-            <w:r>
-              <w:t xml:space="preserve"> </w:t>
-            </w:r>
-            <w:proofErr w:type="spellStart"/>
-            <w:r>
-              <w:t>tiene</w:t>
-            </w:r>
-            <w:proofErr w:type="spellEnd"/>
-            <w:r>
-              <w:t xml:space="preserve"> </w:t>
-            </w:r>
-            <w:proofErr w:type="spellStart"/>
-            <w:r>
-              <w:t>que</w:t>
-            </w:r>
-            <w:proofErr w:type="spellEnd"/>
-            <w:r>
-              <w:t xml:space="preserve"> </w:t>
-            </w:r>
-            <w:proofErr w:type="spellStart"/>
-            <w:r>
-              <w:t>haber</w:t>
-            </w:r>
-            <w:proofErr w:type="spellEnd"/>
-            <w:r>
-              <w:t xml:space="preserve"> un </w:t>
-            </w:r>
-            <w:proofErr w:type="spellStart"/>
-            <w:r>
-              <w:t>dispositivo</w:t>
-            </w:r>
-            <w:proofErr w:type="spellEnd"/>
-            <w:r>
-              <w:t xml:space="preserve"> para </w:t>
-            </w:r>
-            <w:proofErr w:type="spellStart"/>
-            <w:r>
-              <w:t>poder</w:t>
-            </w:r>
-            <w:proofErr w:type="spellEnd"/>
-            <w:r>
-              <w:t xml:space="preserve"> </w:t>
-            </w:r>
-            <w:proofErr w:type="spellStart"/>
-            <w:r>
-              <w:t>realizar</w:t>
-            </w:r>
-            <w:proofErr w:type="spellEnd"/>
-            <w:r>
-              <w:t xml:space="preserve"> la </w:t>
-            </w:r>
-            <w:proofErr w:type="spellStart"/>
-            <w:r>
-              <w:t>compra</w:t>
-            </w:r>
-            <w:proofErr w:type="spellEnd"/>
-          </w:p>
-        </w:tc>
-      </w:tr>
-      <w:tr>
-        <w:tc>
-          <w:tcPr>
-            <w:tcW w:w="1073" w:type="dxa"/>
-          </w:tcPr>
-          <w:p>
-            <w:r>
-              <w:t>CP-1</w:t>
-            </w:r>
-            <w:r>
-              <w:t>5</w:t>
-            </w:r>
-          </w:p>
-        </w:tc>
-        <w:tc>
-          <w:tcPr>
-            <w:tcW w:w="2265" w:type="dxa"/>
-          </w:tcPr>
-          <w:p>
-            <w:pPr>
-              <w:ind w:firstLine="708"/>
-            </w:pPr>
-            <w:r>
-              <w:t>Esc-7</w:t>
-            </w:r>
-          </w:p>
-        </w:tc>
-        <w:tc>
-          <w:tcPr>
-            <w:tcW w:w="2053" w:type="dxa"/>
-          </w:tcPr>
-          <w:p>
-            <w:r>
-              <w:t>iPhone 13</w:t>
-            </w:r>
-          </w:p>
-        </w:tc>
-        <w:tc>
-          <w:tcPr>
-            <w:tcW w:w="1664" w:type="dxa"/>
-          </w:tcPr>
-          <w:p>
-            <w:r>
-              <w:t>Negro</w:t>
-            </w:r>
-          </w:p>
-        </w:tc>
-        <w:tc>
-          <w:tcPr>
-            <w:tcW w:w="1654" w:type="dxa"/>
-          </w:tcPr>
-          <w:p/>
-        </w:tc>
-        <w:tc>
-          <w:tcPr>
-            <w:tcW w:w="2078" w:type="dxa"/>
-          </w:tcPr>
-          <w:p>
-            <w:pPr>
-              <w:jc w:val="left"/>
-              <w:rPr>
-                <w:lang w:val="es-ES"/>
-              </w:rPr>
-            </w:pPr>
-            <w:r>
-              <w:rPr>
-                <w:lang w:val="es-ES"/>
-              </w:rPr>
-              <w:t>Nombre</w:t>
-            </w:r>
-            <w:r>
-              <w:rPr>
-                <w:lang w:val="es-ES"/>
-              </w:rPr>
-              <w:t>: Laura</w:t>
-            </w:r>
-          </w:p>
-          <w:p>
-            <w:pPr>
-              <w:jc w:val="left"/>
-              <w:rPr>
-                <w:lang w:val="es-ES"/>
-              </w:rPr>
-            </w:pPr>
-            <w:r>
-              <w:rPr>
-                <w:lang w:val="es-ES"/>
-              </w:rPr>
-              <w:t xml:space="preserve">Apellido: </w:t>
-            </w:r>
-            <w:proofErr w:type="spellStart"/>
-            <w:r>
-              <w:rPr>
-                <w:lang w:val="es-ES"/>
-              </w:rPr>
-              <w:t>Gonzalez</w:t>
-            </w:r>
-            <w:proofErr w:type="spellEnd"/>
-            <w:r>
-              <w:rPr>
-                <w:lang w:val="es-ES"/>
-              </w:rPr>
-              <w:t xml:space="preserve"> </w:t>
-            </w:r>
-          </w:p>
-          <w:p>
-            <w:pPr>
-              <w:jc w:val="left"/>
-              <w:rPr>
-                <w:lang w:val="es-ES"/>
-              </w:rPr>
-            </w:pPr>
-            <w:r>
-              <w:rPr>
-                <w:lang w:val="es-ES"/>
-              </w:rPr>
-              <w:t>Dir: C/ Pez 1</w:t>
-            </w:r>
-          </w:p>
-          <w:p>
-            <w:pPr>
-              <w:jc w:val="left"/>
-              <w:rPr>
-                <w:lang w:val="es-ES"/>
-              </w:rPr>
-            </w:pPr>
-            <w:r>
-              <w:rPr>
-                <w:lang w:val="es-ES"/>
-              </w:rPr>
-              <w:t>Pago: Tarjeta</w:t>
-            </w:r>
-          </w:p>
-          <w:p>
-            <w:pPr>
-              <w:jc w:val="left"/>
-              <w:rPr>
-                <w:lang w:val="es-ES"/>
-              </w:rPr>
-            </w:pPr>
-            <w:r>
-              <w:rPr>
-                <w:lang w:val="es-ES"/>
-              </w:rPr>
-              <w:t>Cant: 1</w:t>
-            </w:r>
-          </w:p>
-        </w:tc>
-        <w:tc>
-          <w:tcPr>
-            <w:tcW w:w="2389" w:type="dxa"/>
-          </w:tcPr>
-          <w:p>
-            <w:r>
-              <w:t xml:space="preserve">Vuelve al </w:t>
-            </w:r>
-            <w:proofErr w:type="spellStart"/>
-            <w:r>
-              <w:t>catálogo</w:t>
-            </w:r>
-            <w:proofErr w:type="spellEnd"/>
-            <w:r>
-              <w:t xml:space="preserve">. Al </w:t>
-            </w:r>
-            <w:proofErr w:type="spellStart"/>
-            <w:r>
-              <w:t>regresar</w:t>
-            </w:r>
-            <w:proofErr w:type="spellEnd"/>
-            <w:r>
-              <w:t xml:space="preserve"> al </w:t>
-            </w:r>
-            <w:proofErr w:type="spellStart"/>
-            <w:r>
-              <w:t>formulario</w:t>
-            </w:r>
-            <w:proofErr w:type="spellEnd"/>
-            <w:r>
-              <w:t xml:space="preserve">, </w:t>
-            </w:r>
-            <w:proofErr w:type="spellStart"/>
-            <w:r>
-              <w:t>los</w:t>
-            </w:r>
-            <w:proofErr w:type="spellEnd"/>
-            <w:r>
-              <w:t xml:space="preserve"> </w:t>
-            </w:r>
-            <w:proofErr w:type="spellStart"/>
-            <w:r>
-              <w:t>datos</w:t>
-            </w:r>
-            <w:proofErr w:type="spellEnd"/>
-            <w:r>
-              <w:t xml:space="preserve"> </w:t>
-            </w:r>
-            <w:r>
-              <w:t xml:space="preserve">del </w:t>
-            </w:r>
-            <w:proofErr w:type="spellStart"/>
-            <w:r>
-              <w:t>usuario</w:t>
-            </w:r>
-            <w:proofErr w:type="spellEnd"/>
-            <w:r>
-              <w:t xml:space="preserve"> </w:t>
-            </w:r>
-            <w:proofErr w:type="spellStart"/>
-            <w:r>
-              <w:t>siguen</w:t>
-            </w:r>
-            <w:proofErr w:type="spellEnd"/>
-            <w:r>
-              <w:t xml:space="preserve"> </w:t>
-            </w:r>
-            <w:proofErr w:type="spellStart"/>
-            <w:r>
-              <w:t>ahí</w:t>
-            </w:r>
-            <w:proofErr w:type="spellEnd"/>
-            <w:r>
-              <w:t>.</w:t>
+              <w:rPr>
+                <w:lang w:val="es-ES"/>
+              </w:rPr>
+            </w:pPr>
+            <w:r>
+              <w:rPr>
+                <w:lang w:val="es-ES"/>
+              </w:rPr>
+              <w:t>Vuelve al catálogo. Al regresar al formulario, los datos del usuario siguen ahí.</w:t>
             </w:r>
           </w:p>
         </w:tc>
@@ -4770,11 +3947,6 @@
       <w:bookmarkEnd w:id="5"/>
     </w:p>
     <w:p>
-      <w:pPr>
-        <w:rPr>
-          <w:lang w:val="es-ES"/>
-        </w:rPr>
-      </w:pPr>
       <w:r>
         <w:t>Processor AMD Ryzen 7 5700U, RAM 16GB</w:t>
       </w:r>
@@ -4861,108 +4033,16 @@
       <w:bookmarkEnd w:id="8"/>
     </w:p>
     <w:p>
-      <w:r>
-        <w:t xml:space="preserve">Se </w:t>
-      </w:r>
-      <w:proofErr w:type="spellStart"/>
-      <w:r>
-        <w:t>requiere</w:t>
-      </w:r>
-      <w:proofErr w:type="spellEnd"/>
-      <w:r>
-        <w:t xml:space="preserve"> </w:t>
-      </w:r>
-      <w:proofErr w:type="spellStart"/>
-      <w:r>
-        <w:t>que</w:t>
-      </w:r>
-      <w:proofErr w:type="spellEnd"/>
-      <w:r>
-        <w:t xml:space="preserve"> la </w:t>
-      </w:r>
-      <w:proofErr w:type="spellStart"/>
-      <w:r>
-        <w:t>aplicación</w:t>
-      </w:r>
-      <w:proofErr w:type="spellEnd"/>
-      <w:r>
-        <w:t xml:space="preserve"> web </w:t>
-      </w:r>
-      <w:proofErr w:type="spellStart"/>
-      <w:r>
-        <w:t>esté</w:t>
-      </w:r>
-      <w:proofErr w:type="spellEnd"/>
-      <w:r>
-        <w:t xml:space="preserve"> </w:t>
-      </w:r>
-      <w:proofErr w:type="spellStart"/>
-      <w:r>
-        <w:t>desplegada</w:t>
-      </w:r>
-      <w:proofErr w:type="spellEnd"/>
-      <w:r>
-        <w:t xml:space="preserve"> y </w:t>
-      </w:r>
-      <w:proofErr w:type="spellStart"/>
-      <w:r>
-        <w:t>en</w:t>
-      </w:r>
-      <w:proofErr w:type="spellEnd"/>
-      <w:r>
-        <w:t xml:space="preserve"> </w:t>
-      </w:r>
-      <w:proofErr w:type="spellStart"/>
-      <w:r>
-        <w:t>ejecución</w:t>
-      </w:r>
-      <w:proofErr w:type="spellEnd"/>
-      <w:r>
-        <w:t xml:space="preserve"> </w:t>
-      </w:r>
-      <w:proofErr w:type="spellStart"/>
-      <w:r>
-        <w:t>localmente</w:t>
-      </w:r>
-      <w:proofErr w:type="spellEnd"/>
-      <w:r>
-        <w:t xml:space="preserve"> antes de </w:t>
-      </w:r>
-      <w:proofErr w:type="spellStart"/>
-      <w:r>
-        <w:t>iniciar</w:t>
-      </w:r>
-      <w:proofErr w:type="spellEnd"/>
-      <w:r>
-        <w:t xml:space="preserve"> </w:t>
-      </w:r>
-      <w:proofErr w:type="spellStart"/>
-      <w:r>
-        <w:t>el</w:t>
-      </w:r>
-      <w:proofErr w:type="spellEnd"/>
-      <w:r>
-        <w:t xml:space="preserve"> swagger</w:t>
-      </w:r>
-      <w:r>
-        <w:t xml:space="preserve"> de </w:t>
-      </w:r>
-      <w:proofErr w:type="spellStart"/>
-      <w:r>
-        <w:t>pruebas</w:t>
-      </w:r>
-      <w:proofErr w:type="spellEnd"/>
-      <w:r>
-        <w:t xml:space="preserve"> </w:t>
-      </w:r>
-      <w:proofErr w:type="spellStart"/>
-      <w:r>
-        <w:lastRenderedPageBreak/>
-        <w:t>automatizadas</w:t>
-      </w:r>
-      <w:proofErr w:type="spellEnd"/>
-      <w:r>
-        <w:t xml:space="preserve"> con Selenium.</w:t>
+      <w:pPr>
+        <w:rPr>
+          <w:lang w:val="es-ES"/>
+        </w:rPr>
+      </w:pPr>
+      <w:r>
+        <w:rPr>
+          <w:lang w:val="es-ES"/>
+        </w:rPr>
+        <w:t>Se requiere que la aplicación web esté desplegada y en ejecución localmente antes de iniciar el swagger de pruebas automatizadas con Selenium.</w:t>
       </w:r>
     </w:p>
     <w:p>
@@ -4975,21 +4055,7 @@
         <w:rPr>
           <w:lang w:val="es-ES"/>
         </w:rPr>
-        <w:t xml:space="preserve">Para todos los casos se usa el script </w:t>
-      </w:r>
-      <w:proofErr w:type="spellStart"/>
-      <w:r>
-        <w:rPr>
-          <w:lang w:val="es-ES"/>
-        </w:rPr>
-        <w:t>dbo.inicializacion.sql</w:t>
-      </w:r>
-      <w:proofErr w:type="spellEnd"/>
-      <w:r>
-        <w:rPr>
-          <w:lang w:val="es-ES"/>
-        </w:rPr>
-        <w:t>.</w:t>
+        <w:t>Para todos los casos se usa el script dbo.inicializacion.sql.</w:t>
       </w:r>
     </w:p>
     <w:p>
@@ -5373,42 +4439,38 @@
           <w:tcW w:w="6379" w:type="dxa"/>
         </w:tcPr>
         <w:p>
+          <w:pPr>
+            <w:rPr>
+              <w:lang w:val="es-ES"/>
+            </w:rPr>
+          </w:pPr>
           <w:r>
             <w:fldChar w:fldCharType="begin"/>
           </w:r>
           <w:r>
+            <w:rPr>
+              <w:lang w:val="es-ES"/>
+            </w:rPr>
             <w:instrText xml:space="preserve"> TITLE  \* MERGEFORMAT </w:instrText>
           </w:r>
           <w:r>
             <w:fldChar w:fldCharType="separate"/>
           </w:r>
           <w:r>
-            <w:t xml:space="preserve">Casos de </w:t>
+            <w:rPr>
+              <w:lang w:val="es-ES"/>
+            </w:rPr>
+            <w:t>Casos de Pruebas</w:t>
           </w:r>
-          <w:proofErr w:type="spellStart"/>
-          <w:r>
-            <w:t>Pruebas</w:t>
-          </w:r>
-          <w:proofErr w:type="spellEnd"/>
           <w:r>
             <w:fldChar w:fldCharType="end"/>
           </w:r>
           <w:r>
-            <w:t xml:space="preserve"> de </w:t>
+            <w:rPr>
+              <w:lang w:val="es-ES"/>
+            </w:rPr>
+            <w:t xml:space="preserve"> de Compra de Dispositivos</w:t>
           </w:r>
-          <w:proofErr w:type="spellStart"/>
-          <w:r>
-            <w:t>Compra</w:t>
-          </w:r>
-          <w:proofErr w:type="spellEnd"/>
-          <w:r>
-            <w:t xml:space="preserve"> de </w:t>
-          </w:r>
-          <w:proofErr w:type="spellStart"/>
-          <w:r>
-            <w:t>Dispositivos</w:t>
-          </w:r>
-          <w:proofErr w:type="spellEnd"/>
         </w:p>
       </w:tc>
       <w:tc>
@@ -5417,15 +4479,13 @@
         </w:tcPr>
         <w:p>
           <w:r>
+            <w:rPr>
+              <w:lang w:val="es-ES"/>
+            </w:rPr>
             <w:t xml:space="preserve">  </w:t>
           </w:r>
-          <w:proofErr w:type="spellStart"/>
           <w:r>
-            <w:t>Fecha</w:t>
-          </w:r>
-          <w:proofErr w:type="spellEnd"/>
-          <w:r>
-            <w:t>:  &lt;</w:t>
+            <w:t>Fecha:  &lt;</w:t>
           </w:r>
           <w:r>
             <w:t>27</w:t>
@@ -5455,26 +4515,27 @@
           <w:gridSpan w:val="2"/>
         </w:tcPr>
         <w:p>
+          <w:pPr>
+            <w:rPr>
+              <w:lang w:val="es-ES"/>
+            </w:rPr>
+          </w:pPr>
           <w:r>
+            <w:rPr>
+              <w:lang w:val="es-ES"/>
+            </w:rPr>
             <w:t>&lt;</w:t>
           </w:r>
           <w:r>
-            <w:t xml:space="preserve">Caso de Uso: </w:t>
+            <w:rPr>
+              <w:lang w:val="es-ES"/>
+            </w:rPr>
+            <w:t>Caso de Uso: Compra de Peliculas</w:t>
           </w:r>
-          <w:proofErr w:type="spellStart"/>
           <w:r>
-            <w:t>Compra</w:t>
-          </w:r>
-          <w:proofErr w:type="spellEnd"/>
-          <w:r>
-            <w:t xml:space="preserve"> de </w:t>
-          </w:r>
-          <w:proofErr w:type="spellStart"/>
-          <w:r>
-            <w:t>Peliculas</w:t>
-          </w:r>
-          <w:proofErr w:type="spellEnd"/>
-          <w:r>
+            <w:rPr>
+              <w:lang w:val="es-ES"/>
+            </w:rPr>
             <w:t>&gt;</w:t>
           </w:r>
         </w:p>
@@ -5485,6 +4546,7 @@
     <w:pPr>
       <w:rPr>
         <w:sz w:val="24"/>
+        <w:lang w:val="es-ES"/>
       </w:rPr>
     </w:pPr>
   </w:p>

</xml_diff>